<commit_message>
Update Payroll Manager UI Layout.docx
</commit_message>
<xml_diff>
--- a/UI_Layout by himanshu mishra/Payroll Manager UI Layout.docx
+++ b/UI_Layout by himanshu mishra/Payroll Manager UI Layout.docx
@@ -1254,7 +1254,21 @@
           <w:rFonts w:ascii="Verdana" w:hAnsi="Verdana"/>
           <w:lang w:val="en-US"/>
         </w:rPr>
-        <w:t xml:space="preserve">Delete Department </w:t>
+        <w:t xml:space="preserve">Delete </w:t>
+      </w:r>
+      <w:r>
+        <w:rPr>
+          <w:rFonts w:ascii="Verdana" w:hAnsi="Verdana"/>
+          <w:lang w:val="en-US"/>
+        </w:rPr>
+        <w:t>Employee</w:t>
+      </w:r>
+      <w:r>
+        <w:rPr>
+          <w:rFonts w:ascii="Verdana" w:hAnsi="Verdana"/>
+          <w:lang w:val="en-US"/>
+        </w:rPr>
+        <w:t xml:space="preserve"> </w:t>
       </w:r>
       <w:r>
         <w:rPr>
@@ -3105,7 +3119,23 @@
           <w:rFonts w:ascii="Verdana" w:hAnsi="Verdana"/>
           <w:lang w:val="en-US"/>
         </w:rPr>
-        <w:t>, designation, Salary, Payslip button, Edit employee Salary.</w:t>
+        <w:t xml:space="preserve">, designation, Salary, </w:t>
+      </w:r>
+      <w:proofErr w:type="spellStart"/>
+      <w:r>
+        <w:rPr>
+          <w:rFonts w:ascii="Verdana" w:hAnsi="Verdana"/>
+          <w:lang w:val="en-US"/>
+        </w:rPr>
+        <w:t>Payslip</w:t>
+      </w:r>
+      <w:proofErr w:type="spellEnd"/>
+      <w:r>
+        <w:rPr>
+          <w:rFonts w:ascii="Verdana" w:hAnsi="Verdana"/>
+          <w:lang w:val="en-US"/>
+        </w:rPr>
+        <w:t xml:space="preserve"> button, Edit employee Salary.</w:t>
       </w:r>
     </w:p>
     <w:p>
@@ -5773,14 +5803,7 @@
           <w:rFonts w:ascii="Verdana" w:hAnsi="Verdana"/>
           <w:lang w:val="en-US"/>
         </w:rPr>
-        <w:t>, gender, DOB,</w:t>
-      </w:r>
-      <w:r>
-        <w:rPr>
-          <w:rFonts w:ascii="Verdana" w:hAnsi="Verdana"/>
-          <w:lang w:val="en-US"/>
-        </w:rPr>
-        <w:t xml:space="preserve"> </w:t>
+        <w:t xml:space="preserve">, gender, DOB, </w:t>
       </w:r>
       <w:proofErr w:type="spellStart"/>
       <w:r>
@@ -6138,28 +6161,83 @@
         </w:rPr>
         <w:t>Rating and feedback of current and previous month will be shown below.</w:t>
       </w:r>
+    </w:p>
+    <w:p>
+      <w:pPr>
+        <w:pStyle w:val="ListParagraph"/>
+        <w:numPr>
+          <w:ilvl w:val="1"/>
+          <w:numId w:val="1"/>
+        </w:numPr>
+        <w:rPr>
+          <w:rFonts w:ascii="Verdana" w:hAnsi="Verdana"/>
+          <w:lang w:val="en-US"/>
+        </w:rPr>
+      </w:pPr>
+      <w:r>
+        <w:rPr>
+          <w:rFonts w:ascii="Verdana" w:hAnsi="Verdana"/>
+          <w:lang w:val="en-US"/>
+        </w:rPr>
+        <w:t>Logout.</w:t>
+      </w:r>
+    </w:p>
+    <w:p>
+      <w:pPr>
+        <w:rPr>
+          <w:rFonts w:ascii="Verdana" w:hAnsi="Verdana"/>
+          <w:lang w:val="en-US"/>
+        </w:rPr>
+      </w:pPr>
+    </w:p>
+    <w:p>
+      <w:pPr>
+        <w:rPr>
+          <w:rFonts w:ascii="Verdana" w:hAnsi="Verdana"/>
+          <w:b/>
+          <w:lang w:val="en-US"/>
+        </w:rPr>
+      </w:pPr>
+      <w:r>
+        <w:rPr>
+          <w:rFonts w:ascii="Verdana" w:hAnsi="Verdana"/>
+          <w:b/>
+          <w:lang w:val="en-US"/>
+        </w:rPr>
+        <w:t>Reference:</w:t>
+      </w:r>
+    </w:p>
+    <w:p>
+      <w:pPr>
+        <w:pStyle w:val="ListParagraph"/>
+        <w:numPr>
+          <w:ilvl w:val="0"/>
+          <w:numId w:val="2"/>
+        </w:numPr>
+        <w:rPr>
+          <w:rFonts w:ascii="Verdana" w:hAnsi="Verdana"/>
+          <w:lang w:val="en-US"/>
+        </w:rPr>
+      </w:pPr>
+      <w:hyperlink r:id="rId5" w:history="1">
+        <w:r>
+          <w:rPr>
+            <w:rStyle w:val="Hyperlink"/>
+          </w:rPr>
+          <w:t>https://smarthr.dreamguystech.com/smarthr-laravel/html-template/dark/index.html</w:t>
+        </w:r>
+      </w:hyperlink>
       <w:bookmarkStart w:id="0" w:name="_GoBack"/>
       <w:bookmarkEnd w:id="0"/>
     </w:p>
     <w:p>
       <w:pPr>
-        <w:pStyle w:val="ListParagraph"/>
-        <w:numPr>
-          <w:ilvl w:val="1"/>
-          <w:numId w:val="1"/>
-        </w:numPr>
-        <w:rPr>
-          <w:rFonts w:ascii="Verdana" w:hAnsi="Verdana"/>
-          <w:lang w:val="en-US"/>
-        </w:rPr>
-      </w:pPr>
-      <w:r>
-        <w:rPr>
-          <w:rFonts w:ascii="Verdana" w:hAnsi="Verdana"/>
-          <w:lang w:val="en-US"/>
-        </w:rPr>
-        <w:t>Logout.</w:t>
-      </w:r>
+        <w:rPr>
+          <w:rFonts w:ascii="Verdana" w:hAnsi="Verdana"/>
+          <w:b/>
+          <w:lang w:val="en-US"/>
+        </w:rPr>
+      </w:pPr>
     </w:p>
     <w:sectPr>
       <w:pgSz w:w="11906" w:h="16838"/>
@@ -6174,6 +6252,92 @@
 <file path=word/numbering.xml><?xml version="1.0" encoding="utf-8"?>
 <w:numbering xmlns:wpc="http://schemas.microsoft.com/office/word/2010/wordprocessingCanvas" xmlns:cx="http://schemas.microsoft.com/office/drawing/2014/chartex" xmlns:cx1="http://schemas.microsoft.com/office/drawing/2015/9/8/chartex" xmlns:mc="http://schemas.openxmlformats.org/markup-compatibility/2006" xmlns:o="urn:schemas-microsoft-com:office:office" xmlns:r="http://schemas.openxmlformats.org/officeDocument/2006/relationships" xmlns:m="http://schemas.openxmlformats.org/officeDocument/2006/math" xmlns:v="urn:schemas-microsoft-com:vml" xmlns:wp14="http://schemas.microsoft.com/office/word/2010/wordprocessingDrawing" xmlns:wp="http://schemas.openxmlformats.org/drawingml/2006/wordprocessingDrawing" xmlns:w10="urn:schemas-microsoft-com:office:word" xmlns:w="http://schemas.openxmlformats.org/wordprocessingml/2006/main" xmlns:w14="http://schemas.microsoft.com/office/word/2010/wordml" xmlns:w15="http://schemas.microsoft.com/office/word/2012/wordml" xmlns:w16se="http://schemas.microsoft.com/office/word/2015/wordml/symex" xmlns:wpg="http://schemas.microsoft.com/office/word/2010/wordprocessingGroup" xmlns:wpi="http://schemas.microsoft.com/office/word/2010/wordprocessingInk" xmlns:wne="http://schemas.microsoft.com/office/word/2006/wordml" xmlns:wps="http://schemas.microsoft.com/office/word/2010/wordprocessingShape" mc:Ignorable="w14 w15 w16se wp14">
   <w:abstractNum w:abstractNumId="0" w15:restartNumberingAfterBreak="0">
+    <w:nsid w:val="34F607A9"/>
+    <w:multiLevelType w:val="hybridMultilevel"/>
+    <w:tmpl w:val="1C901F3E"/>
+    <w:lvl w:ilvl="0" w:tplc="4009000F">
+      <w:start w:val="1"/>
+      <w:numFmt w:val="decimal"/>
+      <w:lvlText w:val="%1."/>
+      <w:lvlJc w:val="left"/>
+      <w:pPr>
+        <w:ind w:left="720" w:hanging="360"/>
+      </w:pPr>
+    </w:lvl>
+    <w:lvl w:ilvl="1" w:tplc="40090019" w:tentative="1">
+      <w:start w:val="1"/>
+      <w:numFmt w:val="lowerLetter"/>
+      <w:lvlText w:val="%2."/>
+      <w:lvlJc w:val="left"/>
+      <w:pPr>
+        <w:ind w:left="1440" w:hanging="360"/>
+      </w:pPr>
+    </w:lvl>
+    <w:lvl w:ilvl="2" w:tplc="4009001B" w:tentative="1">
+      <w:start w:val="1"/>
+      <w:numFmt w:val="lowerRoman"/>
+      <w:lvlText w:val="%3."/>
+      <w:lvlJc w:val="right"/>
+      <w:pPr>
+        <w:ind w:left="2160" w:hanging="180"/>
+      </w:pPr>
+    </w:lvl>
+    <w:lvl w:ilvl="3" w:tplc="4009000F" w:tentative="1">
+      <w:start w:val="1"/>
+      <w:numFmt w:val="decimal"/>
+      <w:lvlText w:val="%4."/>
+      <w:lvlJc w:val="left"/>
+      <w:pPr>
+        <w:ind w:left="2880" w:hanging="360"/>
+      </w:pPr>
+    </w:lvl>
+    <w:lvl w:ilvl="4" w:tplc="40090019" w:tentative="1">
+      <w:start w:val="1"/>
+      <w:numFmt w:val="lowerLetter"/>
+      <w:lvlText w:val="%5."/>
+      <w:lvlJc w:val="left"/>
+      <w:pPr>
+        <w:ind w:left="3600" w:hanging="360"/>
+      </w:pPr>
+    </w:lvl>
+    <w:lvl w:ilvl="5" w:tplc="4009001B" w:tentative="1">
+      <w:start w:val="1"/>
+      <w:numFmt w:val="lowerRoman"/>
+      <w:lvlText w:val="%6."/>
+      <w:lvlJc w:val="right"/>
+      <w:pPr>
+        <w:ind w:left="4320" w:hanging="180"/>
+      </w:pPr>
+    </w:lvl>
+    <w:lvl w:ilvl="6" w:tplc="4009000F" w:tentative="1">
+      <w:start w:val="1"/>
+      <w:numFmt w:val="decimal"/>
+      <w:lvlText w:val="%7."/>
+      <w:lvlJc w:val="left"/>
+      <w:pPr>
+        <w:ind w:left="5040" w:hanging="360"/>
+      </w:pPr>
+    </w:lvl>
+    <w:lvl w:ilvl="7" w:tplc="40090019" w:tentative="1">
+      <w:start w:val="1"/>
+      <w:numFmt w:val="lowerLetter"/>
+      <w:lvlText w:val="%8."/>
+      <w:lvlJc w:val="left"/>
+      <w:pPr>
+        <w:ind w:left="5760" w:hanging="360"/>
+      </w:pPr>
+    </w:lvl>
+    <w:lvl w:ilvl="8" w:tplc="4009001B" w:tentative="1">
+      <w:start w:val="1"/>
+      <w:numFmt w:val="lowerRoman"/>
+      <w:lvlText w:val="%9."/>
+      <w:lvlJc w:val="right"/>
+      <w:pPr>
+        <w:ind w:left="6480" w:hanging="180"/>
+      </w:pPr>
+    </w:lvl>
+  </w:abstractNum>
+  <w:abstractNum w:abstractNumId="1" w15:restartNumberingAfterBreak="0">
     <w:nsid w:val="682774FF"/>
     <w:multiLevelType w:val="hybridMultilevel"/>
     <w:tmpl w:val="28C8DA42"/>
@@ -6263,6 +6427,9 @@
     </w:lvl>
   </w:abstractNum>
   <w:num w:numId="1">
+    <w:abstractNumId w:val="1"/>
+  </w:num>
+  <w:num w:numId="2">
     <w:abstractNumId w:val="0"/>
   </w:num>
 </w:numbering>
@@ -6700,6 +6867,18 @@
       <w:contextualSpacing/>
     </w:pPr>
   </w:style>
+  <w:style w:type="character" w:styleId="Hyperlink">
+    <w:name w:val="Hyperlink"/>
+    <w:basedOn w:val="DefaultParagraphFont"/>
+    <w:uiPriority w:val="99"/>
+    <w:semiHidden/>
+    <w:unhideWhenUsed/>
+    <w:rsid w:val="00FF071B"/>
+    <w:rPr>
+      <w:color w:val="0000FF"/>
+      <w:u w:val="single"/>
+    </w:rPr>
+  </w:style>
 </w:styles>
 </file>
 

</xml_diff>

<commit_message>
screenshots of payroll template.
</commit_message>
<xml_diff>
--- a/UI_Layout by himanshu mishra/Payroll Manager UI Layout.docx
+++ b/UI_Layout by himanshu mishra/Payroll Manager UI Layout.docx
@@ -6227,17 +6227,113 @@
           <w:t>https://smarthr.dreamguystech.com/smarthr-laravel/html-template/dark/index.html</w:t>
         </w:r>
       </w:hyperlink>
+    </w:p>
+    <w:p>
+      <w:pPr>
+        <w:rPr>
+          <w:rFonts w:ascii="Verdana" w:hAnsi="Verdana"/>
+          <w:b/>
+          <w:lang w:val="en-US"/>
+        </w:rPr>
+      </w:pPr>
+      <w:r>
+        <w:rPr>
+          <w:rFonts w:ascii="Verdana" w:hAnsi="Verdana"/>
+          <w:b/>
+          <w:lang w:val="en-US"/>
+        </w:rPr>
+        <w:t>Discussion:</w:t>
+      </w:r>
+    </w:p>
+    <w:p>
+      <w:pPr>
+        <w:pStyle w:val="ListParagraph"/>
+        <w:numPr>
+          <w:ilvl w:val="0"/>
+          <w:numId w:val="3"/>
+        </w:numPr>
+        <w:rPr>
+          <w:rFonts w:ascii="Verdana" w:hAnsi="Verdana"/>
+          <w:b/>
+          <w:lang w:val="en-US"/>
+        </w:rPr>
+      </w:pPr>
+      <w:r>
+        <w:rPr>
+          <w:rFonts w:ascii="Verdana" w:hAnsi="Verdana"/>
+          <w:lang w:val="en-US"/>
+        </w:rPr>
+        <w:t>Admin will add new employees, thei</w:t>
+      </w:r>
+      <w:r>
+        <w:rPr>
+          <w:rFonts w:ascii="Verdana" w:hAnsi="Verdana"/>
+          <w:lang w:val="en-US"/>
+        </w:rPr>
+        <w:t xml:space="preserve">r salary and </w:t>
+      </w:r>
+      <w:proofErr w:type="spellStart"/>
+      <w:r>
+        <w:rPr>
+          <w:rFonts w:ascii="Verdana" w:hAnsi="Verdana"/>
+          <w:lang w:val="en-US"/>
+        </w:rPr>
+        <w:t>salaryHeads</w:t>
+      </w:r>
+      <w:proofErr w:type="spellEnd"/>
+      <w:r>
+        <w:rPr>
+          <w:rFonts w:ascii="Verdana" w:hAnsi="Verdana"/>
+          <w:lang w:val="en-US"/>
+        </w:rPr>
+        <w:t>. So,</w:t>
+      </w:r>
+      <w:r>
+        <w:rPr>
+          <w:rFonts w:ascii="Verdana" w:hAnsi="Verdana"/>
+          <w:lang w:val="en-US"/>
+        </w:rPr>
+        <w:t xml:space="preserve"> will </w:t>
+      </w:r>
+      <w:r>
+        <w:rPr>
+          <w:rFonts w:ascii="Verdana" w:hAnsi="Verdana"/>
+          <w:lang w:val="en-US"/>
+        </w:rPr>
+        <w:t xml:space="preserve">we </w:t>
+      </w:r>
+      <w:r>
+        <w:rPr>
+          <w:rFonts w:ascii="Verdana" w:hAnsi="Verdana"/>
+          <w:lang w:val="en-US"/>
+        </w:rPr>
+        <w:t>store array of in each re</w:t>
+      </w:r>
+      <w:r>
+        <w:rPr>
+          <w:rFonts w:ascii="Verdana" w:hAnsi="Verdana"/>
+          <w:lang w:val="en-US"/>
+        </w:rPr>
+        <w:t xml:space="preserve">cord for </w:t>
+      </w:r>
+      <w:proofErr w:type="spellStart"/>
+      <w:r>
+        <w:rPr>
+          <w:rFonts w:ascii="Verdana" w:hAnsi="Verdana"/>
+          <w:lang w:val="en-US"/>
+        </w:rPr>
+        <w:t>salaryhead</w:t>
+      </w:r>
+      <w:proofErr w:type="spellEnd"/>
+      <w:r>
+        <w:rPr>
+          <w:rFonts w:ascii="Verdana" w:hAnsi="Verdana"/>
+          <w:lang w:val="en-US"/>
+        </w:rPr>
+        <w:t xml:space="preserve"> of employee?</w:t>
+      </w:r>
       <w:bookmarkStart w:id="0" w:name="_GoBack"/>
       <w:bookmarkEnd w:id="0"/>
-    </w:p>
-    <w:p>
-      <w:pPr>
-        <w:rPr>
-          <w:rFonts w:ascii="Verdana" w:hAnsi="Verdana"/>
-          <w:b/>
-          <w:lang w:val="en-US"/>
-        </w:rPr>
-      </w:pPr>
     </w:p>
     <w:sectPr>
       <w:pgSz w:w="11906" w:h="16838"/>
@@ -6254,7 +6350,7 @@
   <w:abstractNum w:abstractNumId="0" w15:restartNumberingAfterBreak="0">
     <w:nsid w:val="34F607A9"/>
     <w:multiLevelType w:val="hybridMultilevel"/>
-    <w:tmpl w:val="1C901F3E"/>
+    <w:tmpl w:val="DAE621CC"/>
     <w:lvl w:ilvl="0" w:tplc="4009000F">
       <w:start w:val="1"/>
       <w:numFmt w:val="decimal"/>
@@ -6338,6 +6434,119 @@
     </w:lvl>
   </w:abstractNum>
   <w:abstractNum w:abstractNumId="1" w15:restartNumberingAfterBreak="0">
+    <w:nsid w:val="55270BDB"/>
+    <w:multiLevelType w:val="hybridMultilevel"/>
+    <w:tmpl w:val="FE20A87C"/>
+    <w:lvl w:ilvl="0" w:tplc="40090001">
+      <w:start w:val="1"/>
+      <w:numFmt w:val="bullet"/>
+      <w:lvlText w:val=""/>
+      <w:lvlJc w:val="left"/>
+      <w:pPr>
+        <w:ind w:left="720" w:hanging="360"/>
+      </w:pPr>
+      <w:rPr>
+        <w:rFonts w:ascii="Symbol" w:hAnsi="Symbol" w:hint="default"/>
+      </w:rPr>
+    </w:lvl>
+    <w:lvl w:ilvl="1" w:tplc="40090003" w:tentative="1">
+      <w:start w:val="1"/>
+      <w:numFmt w:val="bullet"/>
+      <w:lvlText w:val="o"/>
+      <w:lvlJc w:val="left"/>
+      <w:pPr>
+        <w:ind w:left="1440" w:hanging="360"/>
+      </w:pPr>
+      <w:rPr>
+        <w:rFonts w:ascii="Courier New" w:hAnsi="Courier New" w:cs="Courier New" w:hint="default"/>
+      </w:rPr>
+    </w:lvl>
+    <w:lvl w:ilvl="2" w:tplc="40090005" w:tentative="1">
+      <w:start w:val="1"/>
+      <w:numFmt w:val="bullet"/>
+      <w:lvlText w:val=""/>
+      <w:lvlJc w:val="left"/>
+      <w:pPr>
+        <w:ind w:left="2160" w:hanging="360"/>
+      </w:pPr>
+      <w:rPr>
+        <w:rFonts w:ascii="Wingdings" w:hAnsi="Wingdings" w:hint="default"/>
+      </w:rPr>
+    </w:lvl>
+    <w:lvl w:ilvl="3" w:tplc="40090001" w:tentative="1">
+      <w:start w:val="1"/>
+      <w:numFmt w:val="bullet"/>
+      <w:lvlText w:val=""/>
+      <w:lvlJc w:val="left"/>
+      <w:pPr>
+        <w:ind w:left="2880" w:hanging="360"/>
+      </w:pPr>
+      <w:rPr>
+        <w:rFonts w:ascii="Symbol" w:hAnsi="Symbol" w:hint="default"/>
+      </w:rPr>
+    </w:lvl>
+    <w:lvl w:ilvl="4" w:tplc="40090003" w:tentative="1">
+      <w:start w:val="1"/>
+      <w:numFmt w:val="bullet"/>
+      <w:lvlText w:val="o"/>
+      <w:lvlJc w:val="left"/>
+      <w:pPr>
+        <w:ind w:left="3600" w:hanging="360"/>
+      </w:pPr>
+      <w:rPr>
+        <w:rFonts w:ascii="Courier New" w:hAnsi="Courier New" w:cs="Courier New" w:hint="default"/>
+      </w:rPr>
+    </w:lvl>
+    <w:lvl w:ilvl="5" w:tplc="40090005" w:tentative="1">
+      <w:start w:val="1"/>
+      <w:numFmt w:val="bullet"/>
+      <w:lvlText w:val=""/>
+      <w:lvlJc w:val="left"/>
+      <w:pPr>
+        <w:ind w:left="4320" w:hanging="360"/>
+      </w:pPr>
+      <w:rPr>
+        <w:rFonts w:ascii="Wingdings" w:hAnsi="Wingdings" w:hint="default"/>
+      </w:rPr>
+    </w:lvl>
+    <w:lvl w:ilvl="6" w:tplc="40090001" w:tentative="1">
+      <w:start w:val="1"/>
+      <w:numFmt w:val="bullet"/>
+      <w:lvlText w:val=""/>
+      <w:lvlJc w:val="left"/>
+      <w:pPr>
+        <w:ind w:left="5040" w:hanging="360"/>
+      </w:pPr>
+      <w:rPr>
+        <w:rFonts w:ascii="Symbol" w:hAnsi="Symbol" w:hint="default"/>
+      </w:rPr>
+    </w:lvl>
+    <w:lvl w:ilvl="7" w:tplc="40090003" w:tentative="1">
+      <w:start w:val="1"/>
+      <w:numFmt w:val="bullet"/>
+      <w:lvlText w:val="o"/>
+      <w:lvlJc w:val="left"/>
+      <w:pPr>
+        <w:ind w:left="5760" w:hanging="360"/>
+      </w:pPr>
+      <w:rPr>
+        <w:rFonts w:ascii="Courier New" w:hAnsi="Courier New" w:cs="Courier New" w:hint="default"/>
+      </w:rPr>
+    </w:lvl>
+    <w:lvl w:ilvl="8" w:tplc="40090005" w:tentative="1">
+      <w:start w:val="1"/>
+      <w:numFmt w:val="bullet"/>
+      <w:lvlText w:val=""/>
+      <w:lvlJc w:val="left"/>
+      <w:pPr>
+        <w:ind w:left="6480" w:hanging="360"/>
+      </w:pPr>
+      <w:rPr>
+        <w:rFonts w:ascii="Wingdings" w:hAnsi="Wingdings" w:hint="default"/>
+      </w:rPr>
+    </w:lvl>
+  </w:abstractNum>
+  <w:abstractNum w:abstractNumId="2" w15:restartNumberingAfterBreak="0">
     <w:nsid w:val="682774FF"/>
     <w:multiLevelType w:val="hybridMultilevel"/>
     <w:tmpl w:val="28C8DA42"/>
@@ -6427,10 +6636,13 @@
     </w:lvl>
   </w:abstractNum>
   <w:num w:numId="1">
-    <w:abstractNumId w:val="1"/>
+    <w:abstractNumId w:val="2"/>
   </w:num>
   <w:num w:numId="2">
     <w:abstractNumId w:val="0"/>
+  </w:num>
+  <w:num w:numId="3">
+    <w:abstractNumId w:val="1"/>
   </w:num>
 </w:numbering>
 </file>

</xml_diff>